<commit_message>
Finalized the test case doc
</commit_message>
<xml_diff>
--- a/Labs/Lab 2/Assignment 3.docx
+++ b/Labs/Lab 2/Assignment 3.docx
@@ -1,6 +1,6 @@
 
 <file path=word/document.xml><?xml version="1.0" encoding="utf-8"?>
-<w:document xmlns:wpc="http://schemas.microsoft.com/office/word/2010/wordprocessingCanvas" xmlns:mc="http://schemas.openxmlformats.org/markup-compatibility/2006" xmlns:o="urn:schemas-microsoft-com:office:office" xmlns:r="http://schemas.openxmlformats.org/officeDocument/2006/relationships" xmlns:m="http://schemas.openxmlformats.org/officeDocument/2006/math" xmlns:v="urn:schemas-microsoft-com:vml" xmlns:wp14="http://schemas.microsoft.com/office/word/2010/wordprocessingDrawing" xmlns:wp="http://schemas.openxmlformats.org/drawingml/2006/wordprocessingDrawing" xmlns:w10="urn:schemas-microsoft-com:office:word" xmlns:w="http://schemas.openxmlformats.org/wordprocessingml/2006/main" xmlns:w14="http://schemas.microsoft.com/office/word/2010/wordml" xmlns:w15="http://schemas.microsoft.com/office/word/2012/wordml" xmlns:wpg="http://schemas.microsoft.com/office/word/2010/wordprocessingGroup" xmlns:wpi="http://schemas.microsoft.com/office/word/2010/wordprocessingInk" xmlns:wne="http://schemas.microsoft.com/office/word/2006/wordml" xmlns:wps="http://schemas.microsoft.com/office/word/2010/wordprocessingShape" mc:Ignorable="w14 w15 wp14">
+<w:document xmlns:wpc="http://schemas.microsoft.com/office/word/2010/wordprocessingCanvas" xmlns:mo="http://schemas.microsoft.com/office/mac/office/2008/main" xmlns:mc="http://schemas.openxmlformats.org/markup-compatibility/2006" xmlns:mv="urn:schemas-microsoft-com:mac:vml" xmlns:o="urn:schemas-microsoft-com:office:office" xmlns:r="http://schemas.openxmlformats.org/officeDocument/2006/relationships" xmlns:m="http://schemas.openxmlformats.org/officeDocument/2006/math" xmlns:v="urn:schemas-microsoft-com:vml" xmlns:wp14="http://schemas.microsoft.com/office/word/2010/wordprocessingDrawing" xmlns:wp="http://schemas.openxmlformats.org/drawingml/2006/wordprocessingDrawing" xmlns:w10="urn:schemas-microsoft-com:office:word" xmlns:w="http://schemas.openxmlformats.org/wordprocessingml/2006/main" xmlns:w14="http://schemas.microsoft.com/office/word/2010/wordml" xmlns:w15="http://schemas.microsoft.com/office/word/2012/wordml" xmlns:wpg="http://schemas.microsoft.com/office/word/2010/wordprocessingGroup" xmlns:wpi="http://schemas.microsoft.com/office/word/2010/wordprocessingInk" xmlns:wne="http://schemas.microsoft.com/office/word/2006/wordml" xmlns:wps="http://schemas.microsoft.com/office/word/2010/wordprocessingShape" mc:Ignorable="w14 w15 wp14">
   <w:body>
     <w:p>
       <w:pPr>
@@ -16,47 +16,38 @@
       </w:r>
     </w:p>
     <w:p>
+      <w:pPr>
+        <w:pStyle w:val="NoSpacing"/>
+      </w:pPr>
       <w:r>
         <w:t>SEG2105 A</w:t>
       </w:r>
     </w:p>
     <w:p>
+      <w:pPr>
+        <w:pStyle w:val="NoSpacing"/>
+      </w:pPr>
       <w:r>
         <w:t>September 21, 2015</w:t>
       </w:r>
     </w:p>
     <w:p>
-      <w:r>
-        <w:t xml:space="preserve">Langlois, </w:t>
-      </w:r>
-      <w:proofErr w:type="gramStart"/>
-      <w:r>
-        <w:t>Matthew :</w:t>
-      </w:r>
-      <w:proofErr w:type="gramEnd"/>
-      <w:r>
-        <w:t xml:space="preserve"> </w:t>
+      <w:pPr>
+        <w:pStyle w:val="NoSpacing"/>
+      </w:pPr>
+      <w:r>
+        <w:t xml:space="preserve">Langlois, Matthew : </w:t>
       </w:r>
       <w:r>
         <w:t>7731813</w:t>
       </w:r>
     </w:p>
     <w:p>
-      <w:proofErr w:type="spellStart"/>
-      <w:r>
-        <w:t>Yaraskavitch</w:t>
-      </w:r>
-      <w:proofErr w:type="spellEnd"/>
-      <w:r>
-        <w:t xml:space="preserve">, </w:t>
-      </w:r>
-      <w:proofErr w:type="gramStart"/>
-      <w:r>
-        <w:t>Matthew :</w:t>
-      </w:r>
-      <w:proofErr w:type="gramEnd"/>
-      <w:r>
-        <w:t xml:space="preserve"> 6301664</w:t>
+      <w:pPr>
+        <w:pStyle w:val="NoSpacing"/>
+      </w:pPr>
+      <w:r>
+        <w:t>Yaraskavitch, Matthew : 6301664</w:t>
       </w:r>
     </w:p>
     <w:p/>
@@ -117,12 +108,7 @@
         <w:t>Test Case 1008:</w:t>
       </w:r>
       <w:r>
-        <w:t xml:space="preserve"> Successf</w:t>
-      </w:r>
-      <w:bookmarkStart w:id="0" w:name="_GoBack"/>
-      <w:bookmarkEnd w:id="0"/>
-      <w:r>
-        <w:t>ul</w:t>
+        <w:t xml:space="preserve"> Successful</w:t>
       </w:r>
       <w:r>
         <w:t>; no errors.</w:t>
@@ -182,10 +168,7 @@
     </w:p>
     <w:p>
       <w:r>
-        <w:t>Test Case 2</w:t>
-      </w:r>
-      <w:r>
-        <w:t>001: Successful</w:t>
+        <w:t>Test Case 2001: Successful</w:t>
       </w:r>
       <w:r>
         <w:t>; no errors</w:t>
@@ -216,70 +199,43 @@
     </w:p>
     <w:p>
       <w:r>
-        <w:t xml:space="preserve">Test Case 2005: </w:t>
+        <w:t>Test Case 2005: Successful; no errors.</w:t>
+      </w:r>
+    </w:p>
+    <w:p>
+      <w:r>
+        <w:t>Test Case 2007: Successful; no errors.</w:t>
+      </w:r>
+    </w:p>
+    <w:p>
+      <w:r>
+        <w:t>Test Case 2009: Successful; no errors.</w:t>
+      </w:r>
+    </w:p>
+    <w:p>
+      <w:r>
+        <w:t>Test Case 2011: Successful; no errors.</w:t>
+      </w:r>
+    </w:p>
+    <w:p>
+      <w:r>
+        <w:t>Test Case 2013: Successful; no errors.</w:t>
+      </w:r>
+    </w:p>
+    <w:p>
+      <w:r>
+        <w:t>Test Case 2015: Successful; no errors.</w:t>
+      </w:r>
+    </w:p>
+    <w:p>
+      <w:r>
+        <w:t xml:space="preserve">Test Case 2017: </w:t>
       </w:r>
       <w:r>
         <w:t>Successful; no errors.</w:t>
       </w:r>
-    </w:p>
-    <w:p>
-      <w:r>
-        <w:t>Test Case 2007</w:t>
-      </w:r>
-      <w:r>
-        <w:t>: Successful; no errors.</w:t>
-      </w:r>
-    </w:p>
-    <w:p>
-      <w:r>
-        <w:t>Test Case 2009</w:t>
-      </w:r>
-      <w:r>
-        <w:t>: Successful; no errors.</w:t>
-      </w:r>
-    </w:p>
-    <w:p>
-      <w:r>
-        <w:t>Test Case 2011</w:t>
-      </w:r>
-      <w:r>
-        <w:t>: Successful; no errors.</w:t>
-      </w:r>
-    </w:p>
-    <w:p>
-      <w:r>
-        <w:t>Test Case 201</w:t>
-      </w:r>
-      <w:r>
-        <w:t>3</w:t>
-      </w:r>
-      <w:r>
-        <w:t>: Successful; no errors.</w:t>
-      </w:r>
-    </w:p>
-    <w:p>
-      <w:r>
-        <w:t>Test Case 201</w:t>
-      </w:r>
-      <w:r>
-        <w:t>5</w:t>
-      </w:r>
-      <w:r>
-        <w:t>: Successful; no errors.</w:t>
-      </w:r>
-    </w:p>
-    <w:p>
-      <w:r>
-        <w:t xml:space="preserve">Test Case 2017: </w:t>
-      </w:r>
-      <w:proofErr w:type="spellStart"/>
-      <w:r>
-        <w:t>clientDisconnected</w:t>
-      </w:r>
-      <w:proofErr w:type="spellEnd"/>
-      <w:r>
-        <w:t xml:space="preserve"> never gets called by the OCSF framework.</w:t>
-      </w:r>
+      <w:bookmarkStart w:id="0" w:name="_GoBack"/>
+      <w:bookmarkEnd w:id="0"/>
     </w:p>
     <w:p/>
     <w:p/>
@@ -317,7 +273,7 @@
       </w:pPr>
     </w:pPrDefault>
   </w:docDefaults>
-  <w:latentStyles w:defLockedState="0" w:defUIPriority="99" w:defSemiHidden="0" w:defUnhideWhenUsed="0" w:defQFormat="0" w:count="371">
+  <w:latentStyles w:defLockedState="0" w:defUIPriority="99" w:defSemiHidden="0" w:defUnhideWhenUsed="0" w:defQFormat="0" w:count="380">
     <w:lsdException w:name="Normal" w:uiPriority="0" w:qFormat="1"/>
     <w:lsdException w:name="heading 1" w:uiPriority="9" w:qFormat="1"/>
     <w:lsdException w:name="heading 2" w:semiHidden="1" w:uiPriority="9" w:unhideWhenUsed="1" w:qFormat="1"/>
@@ -721,6 +677,15 @@
     <w:semiHidden/>
     <w:unhideWhenUsed/>
   </w:style>
+  <w:style w:type="paragraph" w:styleId="NoSpacing">
+    <w:name w:val="No Spacing"/>
+    <w:uiPriority w:val="1"/>
+    <w:qFormat/>
+    <w:rsid w:val="00C775FB"/>
+    <w:pPr>
+      <w:spacing w:after="0" w:line="240" w:lineRule="auto"/>
+    </w:pPr>
+  </w:style>
 </w:styles>
 </file>
 

</xml_diff>